<commit_message>
actualizacion documentacion(falta reflexion) y codigo inecesario
</commit_message>
<xml_diff>
--- a/Manual de usuario.docx
+++ b/Manual de usuario.docx
@@ -8,91 +8,51 @@
         <w:rPr>
           <w:b/>
           <w:bCs/>
-          <w:lang w:val="en-US"/>
+          <w:lang w:val="es-ES"/>
         </w:rPr>
       </w:pPr>
       <w:r>
         <w:rPr>
           <w:b/>
           <w:bCs/>
-          <w:lang w:val="en-US"/>
-        </w:rPr>
-        <w:t xml:space="preserve">Manual de </w:t>
-      </w:r>
-      <w:proofErr w:type="spellStart"/>
-      <w:r>
+          <w:lang w:val="es-ES"/>
+        </w:rPr>
+        <w:t>Manual de Usuario TLD</w:t>
+      </w:r>
+    </w:p>
+    <w:p>
+      <w:pPr>
+        <w:jc w:val="center"/>
         <w:rPr>
           <w:b/>
           <w:bCs/>
-          <w:lang w:val="en-US"/>
-        </w:rPr>
-        <w:t>Usuario</w:t>
-      </w:r>
-      <w:proofErr w:type="spellEnd"/>
-      <w:r>
-        <w:rPr>
-          <w:b/>
-          <w:bCs/>
-          <w:lang w:val="en-US"/>
-        </w:rPr>
-        <w:t xml:space="preserve"> TLD</w:t>
-      </w:r>
-    </w:p>
-    <w:p>
-      <w:pPr>
-        <w:jc w:val="center"/>
-        <w:rPr>
-          <w:b/>
-          <w:bCs/>
-          <w:lang w:val="en-US"/>
-        </w:rPr>
-      </w:pPr>
-    </w:p>
-    <w:p>
-      <w:pPr>
-        <w:rPr>
-          <w:sz w:val="32"/>
-          <w:szCs w:val="32"/>
-          <w:u w:val="single"/>
-          <w:lang w:val="en-US"/>
-        </w:rPr>
-      </w:pPr>
-      <w:proofErr w:type="spellStart"/>
-      <w:r>
-        <w:rPr>
-          <w:sz w:val="32"/>
-          <w:szCs w:val="32"/>
-          <w:u w:val="single"/>
-          <w:lang w:val="en-US"/>
-        </w:rPr>
-        <w:t>Estructura</w:t>
-      </w:r>
-      <w:proofErr w:type="spellEnd"/>
-      <w:r>
-        <w:rPr>
-          <w:sz w:val="32"/>
-          <w:szCs w:val="32"/>
-          <w:u w:val="single"/>
-          <w:lang w:val="en-US"/>
-        </w:rPr>
-        <w:t xml:space="preserve"> de un </w:t>
-      </w:r>
-      <w:proofErr w:type="spellStart"/>
-      <w:r>
-        <w:rPr>
-          <w:sz w:val="32"/>
-          <w:szCs w:val="32"/>
-          <w:u w:val="single"/>
-          <w:lang w:val="en-US"/>
-        </w:rPr>
-        <w:t>programa</w:t>
-      </w:r>
-      <w:proofErr w:type="spellEnd"/>
-    </w:p>
-    <w:p>
-      <w:pPr>
-        <w:rPr>
-          <w:lang w:val="en-US"/>
+          <w:lang w:val="es-ES"/>
+        </w:rPr>
+      </w:pPr>
+    </w:p>
+    <w:p>
+      <w:pPr>
+        <w:rPr>
+          <w:sz w:val="32"/>
+          <w:szCs w:val="32"/>
+          <w:u w:val="single"/>
+          <w:lang w:val="es-ES"/>
+        </w:rPr>
+      </w:pPr>
+      <w:r>
+        <w:rPr>
+          <w:sz w:val="32"/>
+          <w:szCs w:val="32"/>
+          <w:u w:val="single"/>
+          <w:lang w:val="es-ES"/>
+        </w:rPr>
+        <w:t>Estructura de un programa</w:t>
+      </w:r>
+    </w:p>
+    <w:p>
+      <w:pPr>
+        <w:rPr>
+          <w:lang w:val="es-ES"/>
         </w:rPr>
       </w:pPr>
     </w:p>
@@ -394,13 +354,12 @@
           <w:lang w:val="es-ES"/>
         </w:rPr>
       </w:pPr>
-      <w:proofErr w:type="spellStart"/>
-      <w:r>
-        <w:rPr>
-          <w:sz w:val="32"/>
-          <w:szCs w:val="32"/>
-          <w:u w:val="single"/>
-          <w:lang w:val="en-US"/>
+      <w:r>
+        <w:rPr>
+          <w:sz w:val="32"/>
+          <w:szCs w:val="32"/>
+          <w:u w:val="single"/>
+          <w:lang w:val="es-ES"/>
         </w:rPr>
         <w:lastRenderedPageBreak/>
         <w:t>Declaraci</w:t>
@@ -412,17 +371,7 @@
           <w:u w:val="single"/>
           <w:lang w:val="es-ES"/>
         </w:rPr>
-        <w:t>ón</w:t>
-      </w:r>
-      <w:proofErr w:type="spellEnd"/>
-      <w:r>
-        <w:rPr>
-          <w:sz w:val="32"/>
-          <w:szCs w:val="32"/>
-          <w:u w:val="single"/>
-          <w:lang w:val="es-ES"/>
-        </w:rPr>
-        <w:t xml:space="preserve"> y llamada de Funciones</w:t>
+        <w:t>ón y llamada de Funciones</w:t>
       </w:r>
     </w:p>
     <w:p>
@@ -435,39 +384,7 @@
           <w:sz w:val="20"/>
           <w:szCs w:val="20"/>
         </w:rPr>
-        <w:t>*Si la función NO es tipo void debe tener un statement tipo RE</w:t>
-      </w:r>
-      <w:r>
-        <w:rPr>
-          <w:rFonts w:ascii="ArialMT" w:hAnsi="ArialMT"/>
-          <w:sz w:val="20"/>
-          <w:szCs w:val="20"/>
-        </w:rPr>
-        <w:t>GRESA</w:t>
-      </w:r>
-      <w:r>
-        <w:rPr>
-          <w:rFonts w:ascii="ArialMT" w:hAnsi="ArialMT"/>
-          <w:sz w:val="20"/>
-          <w:szCs w:val="20"/>
-        </w:rPr>
-        <w:t>, si la función es tipo void NO debe tener RE</w:t>
-      </w:r>
-      <w:r>
-        <w:rPr>
-          <w:rFonts w:ascii="ArialMT" w:hAnsi="ArialMT"/>
-          <w:sz w:val="20"/>
-          <w:szCs w:val="20"/>
-        </w:rPr>
-        <w:t>GRESA</w:t>
-      </w:r>
-      <w:r>
-        <w:rPr>
-          <w:rFonts w:ascii="ArialMT" w:hAnsi="ArialMT"/>
-          <w:sz w:val="20"/>
-          <w:szCs w:val="20"/>
-        </w:rPr>
-        <w:t xml:space="preserve">. </w:t>
+        <w:t xml:space="preserve">*Si la función NO es tipo void debe tener un statement tipo REGRESA, si la función es tipo void NO debe tener REGRESA. </w:t>
       </w:r>
     </w:p>
     <w:p>
@@ -933,7 +850,7 @@
           <w:u w:val="single"/>
           <w:lang w:val="es-ES"/>
         </w:rPr>
-        <w:t xml:space="preserve">íclicos </w:t>
+        <w:t>íclicos</w:t>
       </w:r>
       <w:proofErr w:type="spellEnd"/>
       <w:r>
@@ -943,7 +860,7 @@
           <w:u w:val="single"/>
           <w:lang w:val="es-ES"/>
         </w:rPr>
-        <w:t>mientras(WHILE) y para (FOR)</w:t>
+        <w:t xml:space="preserve"> mientras(WHILE) y para (FOR)</w:t>
       </w:r>
     </w:p>
     <w:p>
@@ -1135,6 +1052,106 @@
             </a:graphic>
           </wp:inline>
         </w:drawing>
+      </w:r>
+    </w:p>
+    <w:p>
+      <w:pPr>
+        <w:rPr>
+          <w:sz w:val="32"/>
+          <w:szCs w:val="32"/>
+          <w:u w:val="single"/>
+          <w:lang w:val="en-US"/>
+        </w:rPr>
+      </w:pPr>
+    </w:p>
+    <w:p>
+      <w:pPr>
+        <w:rPr>
+          <w:sz w:val="32"/>
+          <w:szCs w:val="32"/>
+          <w:u w:val="single"/>
+          <w:lang w:val="en-US"/>
+        </w:rPr>
+      </w:pPr>
+      <w:proofErr w:type="spellStart"/>
+      <w:r>
+        <w:rPr>
+          <w:sz w:val="32"/>
+          <w:szCs w:val="32"/>
+          <w:u w:val="single"/>
+          <w:lang w:val="en-US"/>
+        </w:rPr>
+        <w:t>Correr</w:t>
+      </w:r>
+      <w:proofErr w:type="spellEnd"/>
+      <w:r>
+        <w:rPr>
+          <w:sz w:val="32"/>
+          <w:szCs w:val="32"/>
+          <w:u w:val="single"/>
+          <w:lang w:val="en-US"/>
+        </w:rPr>
+        <w:t xml:space="preserve"> un </w:t>
+      </w:r>
+      <w:proofErr w:type="spellStart"/>
+      <w:r>
+        <w:rPr>
+          <w:sz w:val="32"/>
+          <w:szCs w:val="32"/>
+          <w:u w:val="single"/>
+          <w:lang w:val="en-US"/>
+        </w:rPr>
+        <w:t>programa</w:t>
+      </w:r>
+      <w:proofErr w:type="spellEnd"/>
+    </w:p>
+    <w:p>
+      <w:pPr>
+        <w:rPr>
+          <w:sz w:val="32"/>
+          <w:szCs w:val="32"/>
+          <w:u w:val="single"/>
+          <w:lang w:val="en-US"/>
+        </w:rPr>
+      </w:pPr>
+    </w:p>
+    <w:p>
+      <w:pPr>
+        <w:rPr>
+          <w:color w:val="FFFFFF" w:themeColor="background1"/>
+          <w:sz w:val="32"/>
+          <w:szCs w:val="32"/>
+          <w:lang w:val="en-US"/>
+        </w:rPr>
+      </w:pPr>
+      <w:r>
+        <w:rPr>
+          <w:color w:val="FFFFFF" w:themeColor="background1"/>
+          <w:sz w:val="32"/>
+          <w:szCs w:val="32"/>
+          <w:lang w:val="en-US"/>
+        </w:rPr>
+        <w:t xml:space="preserve"> </w:t>
+      </w:r>
+      <w:r>
+        <w:rPr>
+          <w:color w:val="FFC000" w:themeColor="accent4"/>
+          <w:sz w:val="32"/>
+          <w:szCs w:val="32"/>
+          <w:highlight w:val="black"/>
+          <w:lang w:val="en-US"/>
+        </w:rPr>
+        <w:t>python</w:t>
+      </w:r>
+      <w:r>
+        <w:rPr>
+          <w:color w:val="FFFFFF" w:themeColor="background1"/>
+          <w:sz w:val="32"/>
+          <w:szCs w:val="32"/>
+          <w:highlight w:val="black"/>
+          <w:lang w:val="en-US"/>
+        </w:rPr>
+        <w:t xml:space="preserve"> parser.py nombrePrograma.txt</w:t>
       </w:r>
     </w:p>
     <w:sectPr>
@@ -1542,13 +1559,13 @@
     <w:name w:val="Normal"/>
     <w:qFormat/>
   </w:style>
-  <w:style w:type="character" w:default="1" w:styleId="Fuentedeprrafopredeter">
+  <w:style w:type="character" w:default="1" w:styleId="DefaultParagraphFont">
     <w:name w:val="Default Paragraph Font"/>
     <w:uiPriority w:val="1"/>
     <w:semiHidden/>
     <w:unhideWhenUsed/>
   </w:style>
-  <w:style w:type="table" w:default="1" w:styleId="Tablanormal">
+  <w:style w:type="table" w:default="1" w:styleId="TableNormal">
     <w:name w:val="Normal Table"/>
     <w:uiPriority w:val="99"/>
     <w:semiHidden/>
@@ -1563,7 +1580,7 @@
       </w:tblCellMar>
     </w:tblPr>
   </w:style>
-  <w:style w:type="numbering" w:default="1" w:styleId="Sinlista">
+  <w:style w:type="numbering" w:default="1" w:styleId="NoList">
     <w:name w:val="No List"/>
     <w:uiPriority w:val="99"/>
     <w:semiHidden/>

</xml_diff>